<commit_message>
Fix for pasting accented chars on windows systems
</commit_message>
<xml_diff>
--- a/Manual Sittplaceraren.docx
+++ b/Manual Sittplaceraren.docx
@@ -35,7 +35,28 @@
           <w:rFonts w:ascii="Times New Roman" w:hAnsi="Times New Roman" w:cs="Times New Roman"/>
           <w:lang w:val="sv-SE"/>
         </w:rPr>
-        <w:t>Tor Liljegren 2022-06-11</w:t>
+        <w:t>Tor Liljegren 2022-</w:t>
+      </w:r>
+      <w:r>
+        <w:rPr>
+          <w:rFonts w:ascii="Times New Roman" w:hAnsi="Times New Roman" w:cs="Times New Roman"/>
+          <w:lang w:val="sv-SE"/>
+        </w:rPr>
+        <w:t>10</w:t>
+      </w:r>
+      <w:r>
+        <w:rPr>
+          <w:rFonts w:ascii="Times New Roman" w:hAnsi="Times New Roman" w:cs="Times New Roman"/>
+          <w:lang w:val="sv-SE"/>
+        </w:rPr>
+        <w:t>-</w:t>
+      </w:r>
+      <w:r>
+        <w:rPr>
+          <w:rFonts w:ascii="Times New Roman" w:hAnsi="Times New Roman" w:cs="Times New Roman"/>
+          <w:lang w:val="sv-SE"/>
+        </w:rPr>
+        <w:t>30</w:t>
       </w:r>
     </w:p>
     <w:p>
@@ -124,7 +145,19 @@
         <w:rPr>
           <w:lang w:val="sv-SE"/>
         </w:rPr>
-        <w:t xml:space="preserve">, och som sådant anser jag att alla lärare snabbt och smidigt ska kunna slänga ihop en sådan. Det går att göra i Excel, men det är långt ifrån en angenäm upplevelse. Vanliga operationer, exempelvis att placera bänkar, slumpa </w:t>
+        <w:t xml:space="preserve">, och som sådant anser jag att alla lärare snabbt och smidigt ska kunna slänga ihop en sådan. Det går att göra i Excel, men det är långt ifrån en angenäm upplevelse. Vanliga operationer, </w:t>
+      </w:r>
+      <w:r>
+        <w:rPr>
+          <w:lang w:val="sv-SE"/>
+        </w:rPr>
+        <w:t>som att</w:t>
+      </w:r>
+      <w:r>
+        <w:rPr>
+          <w:lang w:val="sv-SE"/>
+        </w:rPr>
+        <w:t xml:space="preserve"> att placera bänkar, slumpa </w:t>
       </w:r>
       <w:r>
         <w:rPr>
@@ -5277,6 +5310,7 @@
       </w:r>
       <w:r>
         <w:rPr>
+          <w:noProof/>
           <w:lang w:val="sv-SE"/>
         </w:rPr>
         <w:drawing>
@@ -5457,21 +5491,7 @@
           <w:rFonts w:cs="Calibri"/>
           <w:lang w:val="sv-SE"/>
         </w:rPr>
-        <w:t>Bestäm dig för om du vill ha tavlan</w:t>
-      </w:r>
-      <w:r>
-        <w:rPr>
-          <w:rFonts w:cs="Calibri"/>
-          <w:lang w:val="sv-SE"/>
-        </w:rPr>
-        <w:t xml:space="preserve"> (10)</w:t>
-      </w:r>
-      <w:r>
-        <w:rPr>
-          <w:rFonts w:cs="Calibri"/>
-          <w:lang w:val="sv-SE"/>
-        </w:rPr>
-        <w:t xml:space="preserve"> i norr (upp</w:t>
+        <w:t>Bestäm dig för om du vill ha tavlan (10) i norr (upp</w:t>
       </w:r>
       <w:r>
         <w:rPr>
@@ -5646,21 +5666,7 @@
           <w:rFonts w:cs="Calibri"/>
           <w:lang w:val="sv-SE"/>
         </w:rPr>
-        <w:t xml:space="preserve">Öppna din sparade placering med </w:t>
-      </w:r>
-      <w:r>
-        <w:rPr>
-          <w:rFonts w:cs="Calibri"/>
-          <w:lang w:val="sv-SE"/>
-        </w:rPr>
-        <w:t>rullgardinen ”Sparade” (13)</w:t>
-      </w:r>
-      <w:r>
-        <w:rPr>
-          <w:rFonts w:cs="Calibri"/>
-          <w:lang w:val="sv-SE"/>
-        </w:rPr>
-        <w:t xml:space="preserve"> eller med knappen ”Öppna” (7)</w:t>
+        <w:t>Öppna din sparade placering med rullgardinen ”Sparade” (13) eller med knappen ”Öppna” (7)</w:t>
       </w:r>
     </w:p>
     <w:p>
@@ -5680,23 +5686,7 @@
           <w:rFonts w:cs="Calibri"/>
           <w:lang w:val="sv-SE"/>
         </w:rPr>
-        <w:t xml:space="preserve">Gör de ändringar som behövs, </w:t>
-      </w:r>
-      <w:proofErr w:type="gramStart"/>
-      <w:r>
-        <w:rPr>
-          <w:rFonts w:cs="Calibri"/>
-          <w:lang w:val="sv-SE"/>
-        </w:rPr>
-        <w:t>t.ex.</w:t>
-      </w:r>
-      <w:proofErr w:type="gramEnd"/>
-      <w:r>
-        <w:rPr>
-          <w:rFonts w:cs="Calibri"/>
-          <w:lang w:val="sv-SE"/>
-        </w:rPr>
-        <w:t xml:space="preserve"> slumpa platser (1) några gånger tills du är nöjd och trimma resultatet med att ändra platser (9)</w:t>
+        <w:t>Gör de ändringar som behövs, t.ex. slumpa platser (1) några gånger tills du är nöjd och trimma resultatet med att ändra platser (9)</w:t>
       </w:r>
     </w:p>
     <w:p>
@@ -5775,21 +5765,7 @@
           <w:rFonts w:cs="Calibri"/>
           <w:lang w:val="sv-SE"/>
         </w:rPr>
-        <w:t xml:space="preserve"> </w:t>
-      </w:r>
-      <w:r>
-        <w:rPr>
-          <w:rFonts w:cs="Calibri"/>
-          <w:lang w:val="sv-SE"/>
-        </w:rPr>
-        <w:t>med rullgardinen ”Sparade” (13) eller med knappen ”Öppna” (7)</w:t>
-      </w:r>
-      <w:r>
-        <w:rPr>
-          <w:rFonts w:cs="Calibri"/>
-          <w:lang w:val="sv-SE"/>
-        </w:rPr>
-        <w:t>.</w:t>
+        <w:t xml:space="preserve"> med rullgardinen ”Sparade” (13) eller med knappen ”Öppna” (7).</w:t>
       </w:r>
     </w:p>
     <w:p>
@@ -5821,14 +5797,7 @@
           <w:rFonts w:cs="Calibri"/>
           <w:lang w:val="sv-SE"/>
         </w:rPr>
-        <w:t xml:space="preserve"> (16)</w:t>
-      </w:r>
-      <w:r>
-        <w:rPr>
-          <w:rFonts w:cs="Calibri"/>
-          <w:lang w:val="sv-SE"/>
-        </w:rPr>
-        <w:t>.</w:t>
+        <w:t xml:space="preserve"> (16).</w:t>
       </w:r>
     </w:p>
     <w:p>
@@ -5867,14 +5836,7 @@
           <w:rFonts w:cs="Calibri"/>
           <w:lang w:val="sv-SE"/>
         </w:rPr>
-        <w:t>Gå tillbaka till fliken ”Placering” (16)</w:t>
-      </w:r>
-      <w:r>
-        <w:rPr>
-          <w:rFonts w:cs="Calibri"/>
-          <w:lang w:val="sv-SE"/>
-        </w:rPr>
-        <w:t>.</w:t>
+        <w:t>Gå tillbaka till fliken ”Placering” (16).</w:t>
       </w:r>
     </w:p>
     <w:p>
@@ -5923,14 +5885,7 @@
           <w:rFonts w:cs="Calibri"/>
           <w:lang w:val="sv-SE"/>
         </w:rPr>
-        <w:t>”Ändra platser” (9)</w:t>
-      </w:r>
-      <w:r>
-        <w:rPr>
-          <w:rFonts w:cs="Calibri"/>
-          <w:lang w:val="sv-SE"/>
-        </w:rPr>
-        <w:t xml:space="preserve"> och placera ut de nya eleverna.</w:t>
+        <w:t>”Ändra platser” (9) och placera ut de nya eleverna.</w:t>
       </w:r>
     </w:p>
     <w:p>
@@ -10362,19 +10317,7 @@
                                   <w14:bevel/>
                                 </w14:textOutline>
                               </w:rPr>
-                              <w:t>1</w:t>
-                            </w:r>
-                            <w:r>
-                              <w:rPr>
-                                <w14:textOutline w14:w="9525" w14:cap="sq" w14:cmpd="sng" w14:algn="ctr">
-                                  <w14:solidFill>
-                                    <w14:schemeClr w14:val="accent2"/>
-                                  </w14:solidFill>
-                                  <w14:prstDash w14:val="solid"/>
-                                  <w14:bevel/>
-                                </w14:textOutline>
-                              </w:rPr>
-                              <w:t>6</w:t>
+                              <w:t>16</w:t>
                             </w:r>
                           </w:p>
                         </w:txbxContent>
@@ -11079,6 +11022,7 @@
       </w:r>
       <w:r>
         <w:rPr>
+          <w:noProof/>
           <w:lang w:val="sv-SE"/>
         </w:rPr>
         <w:drawing>
@@ -11144,7 +11088,13 @@
         <w:rPr>
           <w:lang w:val="sv-SE"/>
         </w:rPr>
-        <w:t xml:space="preserve"> Slumpa elevernas sittplatser   </w:t>
+        <w:t xml:space="preserve"> Slumpa elevernas sittplatser</w:t>
+      </w:r>
+      <w:r>
+        <w:rPr>
+          <w:lang w:val="sv-SE"/>
+        </w:rPr>
+        <w:br/>
       </w:r>
       <w:r>
         <w:rPr>
@@ -11158,7 +11108,25 @@
         <w:rPr>
           <w:lang w:val="sv-SE"/>
         </w:rPr>
-        <w:t xml:space="preserve"> Placera eleverna efter namn   </w:t>
+        <w:t xml:space="preserve"> Placera eleverna</w:t>
+      </w:r>
+      <w:r>
+        <w:rPr>
+          <w:lang w:val="sv-SE"/>
+        </w:rPr>
+        <w:t xml:space="preserve"> sorterat</w:t>
+      </w:r>
+      <w:r>
+        <w:rPr>
+          <w:lang w:val="sv-SE"/>
+        </w:rPr>
+        <w:t xml:space="preserve"> efter namn</w:t>
+      </w:r>
+      <w:r>
+        <w:rPr>
+          <w:lang w:val="sv-SE"/>
+        </w:rPr>
+        <w:br/>
       </w:r>
       <w:r>
         <w:rPr>
@@ -11192,7 +11160,13 @@
         <w:rPr>
           <w:lang w:val="sv-SE"/>
         </w:rPr>
-        <w:t xml:space="preserve"> Ta bort alla namn och alla platser   </w:t>
+        <w:t xml:space="preserve"> Ta bort alla namn och alla platser</w:t>
+      </w:r>
+      <w:r>
+        <w:rPr>
+          <w:lang w:val="sv-SE"/>
+        </w:rPr>
+        <w:br/>
       </w:r>
       <w:r>
         <w:rPr>
@@ -11470,21 +11444,7 @@
           <w:lang w:val="sv-SE"/>
         </w:rPr>
         <w:br/>
-        <w:t xml:space="preserve">Från början är klasslistan tom. Du kan antingen skriva in eleverna för hand (en elev per rad) eller kopiera en klasslista från </w:t>
-      </w:r>
-      <w:proofErr w:type="gramStart"/>
-      <w:r>
-        <w:rPr>
-          <w:lang w:val="sv-SE"/>
-        </w:rPr>
-        <w:t>t.ex.</w:t>
-      </w:r>
-      <w:proofErr w:type="gramEnd"/>
-      <w:r>
-        <w:rPr>
-          <w:lang w:val="sv-SE"/>
-        </w:rPr>
-        <w:t xml:space="preserve"> ett kalkylblad (Excel, Numbers, Libre Office Calc).</w:t>
+        <w:t>Från början är klasslistan tom. Du kan antingen skriva in eleverna för hand (en elev per rad) eller kopiera en klasslista från t.ex. ett kalkylblad (Excel, Numbers, Libre Office Calc).</w:t>
       </w:r>
       <w:r>
         <w:rPr>
@@ -11553,32 +11513,14 @@
         <w:rPr>
           <w:color w:val="000000" w:themeColor="text1"/>
         </w:rPr>
-        <w:t>Sittplaceraren</w:t>
-      </w:r>
-      <w:r>
-        <w:rPr>
-          <w:color w:val="000000" w:themeColor="text1"/>
-        </w:rPr>
-        <w:t xml:space="preserve"> skrevs av Tor Liljegren på Blackebergs gymnasium</w:t>
+        <w:t>Sittplaceraren skrevs av Tor Liljegren på Blackebergs gymnasium</w:t>
       </w:r>
       <w:r>
         <w:rPr>
           <w:color w:val="000000" w:themeColor="text1"/>
         </w:rPr>
         <w:br/>
-        <w:t xml:space="preserve">i frustration över att använda Excel för att </w:t>
-      </w:r>
-      <w:r>
-        <w:rPr>
-          <w:color w:val="000000" w:themeColor="text1"/>
-        </w:rPr>
-        <w:t>göra klassrumsplaceringar</w:t>
-      </w:r>
-      <w:r>
-        <w:rPr>
-          <w:color w:val="000000" w:themeColor="text1"/>
-        </w:rPr>
-        <w:t>.</w:t>
+        <w:t>i frustration över att använda Excel för att göra klassrumsplaceringar.</w:t>
       </w:r>
       <w:r>
         <w:rPr>
@@ -11624,18 +11566,7 @@
           <w:color w:val="000000" w:themeColor="text1"/>
         </w:rPr>
         <w:br/>
-      </w:r>
-      <w:r>
-        <w:rPr>
-          <w:color w:val="000000" w:themeColor="text1"/>
-        </w:rPr>
-        <w:t>Sittplaceraren</w:t>
-      </w:r>
-      <w:r>
-        <w:rPr>
-          <w:color w:val="000000" w:themeColor="text1"/>
-        </w:rPr>
-        <w:t xml:space="preserve"> är open source. Licens: GPLv2.</w:t>
+        <w:t>Sittplaceraren är open source. Licens: GPLv2.</w:t>
       </w:r>
     </w:p>
     <w:p>
@@ -15324,14 +15255,8 @@
     <w:p>
       <w:pPr>
         <w:ind w:right="-188"/>
-        <w:rPr>
-          <w:lang w:val="sv-SE"/>
-        </w:rPr>
-      </w:pPr>
-      <w:r>
-        <w:rPr>
-          <w:lang w:val="sv-SE"/>
-        </w:rPr>
+      </w:pPr>
+      <w:r>
         <w:t>XlsxWriter</w:t>
       </w:r>
     </w:p>
@@ -16609,8 +16534,14 @@
     <w:p>
       <w:pPr>
         <w:ind w:right="-188"/>
-      </w:pPr>
-      <w:r>
+        <w:rPr>
+          <w:lang w:val="sv-SE"/>
+        </w:rPr>
+      </w:pPr>
+      <w:r>
+        <w:rPr>
+          <w:lang w:val="sv-SE"/>
+        </w:rPr>
         <w:t>Tkmacosx</w:t>
       </w:r>
     </w:p>
@@ -19274,13 +19205,22 @@
     <w:p>
       <w:pPr>
         <w:ind w:right="-188"/>
+        <w:rPr>
+          <w:lang w:val="sv-SE"/>
+        </w:rPr>
       </w:pPr>
     </w:p>
     <w:p>
       <w:pPr>
         <w:ind w:right="-188"/>
-      </w:pPr>
-      <w:r>
+        <w:rPr>
+          <w:lang w:val="sv-SE"/>
+        </w:rPr>
+      </w:pPr>
+      <w:r>
+        <w:rPr>
+          <w:lang w:val="sv-SE"/>
+        </w:rPr>
         <w:t>Tktooltip</w:t>
       </w:r>
     </w:p>
@@ -19385,19 +19325,7 @@
         <w:rPr>
           <w:color w:val="000000"/>
         </w:rPr>
-        <w:t>of this software and associated documentation files (the "Software"), to deal</w:t>
-      </w:r>
-      <w:r>
-        <w:rPr>
-          <w:color w:val="000000"/>
-        </w:rPr>
-        <w:t xml:space="preserve"> </w:t>
-      </w:r>
-      <w:r>
-        <w:rPr>
-          <w:color w:val="000000"/>
-        </w:rPr>
-        <w:t>in the Software without restriction, including without limitation the rights</w:t>
+        <w:t>of this software and associated documentation files (the "Software"), to deal in the Software without restriction, including without limitation the rights</w:t>
       </w:r>
     </w:p>
     <w:p>
@@ -19587,13 +19515,22 @@
     <w:p>
       <w:pPr>
         <w:ind w:right="-188"/>
+        <w:rPr>
+          <w:lang w:val="sv-SE"/>
+        </w:rPr>
       </w:pPr>
     </w:p>
     <w:p>
       <w:pPr>
         <w:ind w:right="-188"/>
-      </w:pPr>
-      <w:r>
+        <w:rPr>
+          <w:lang w:val="sv-SE"/>
+        </w:rPr>
+      </w:pPr>
+      <w:r>
+        <w:rPr>
+          <w:lang w:val="sv-SE"/>
+        </w:rPr>
         <w:t>Ttkthemes</w:t>
       </w:r>
     </w:p>

</xml_diff>